<commit_message>
Updated allele case with chem formula.
</commit_message>
<xml_diff>
--- a/client/public/Allele Case.docx
+++ b/client/public/Allele Case.docx
@@ -5,8 +5,14 @@
     <w:p>
       <w:pPr>
         <w:pStyle w:val="Heading3"/>
-      </w:pPr>
-      <w:r>
+        <w:rPr>
+          <w:szCs w:val="28"/>
+        </w:rPr>
+      </w:pPr>
+      <w:r>
+        <w:rPr>
+          <w:szCs w:val="28"/>
+        </w:rPr>
         <w:t>Building an Allele Case in Word</w:t>
       </w:r>
     </w:p>
@@ -14,8 +20,14 @@
     <w:p>
       <w:pPr>
         <w:pStyle w:val="Heading3"/>
-      </w:pPr>
-      <w:r>
+        <w:rPr>
+          <w:szCs w:val="28"/>
+        </w:rPr>
+      </w:pPr>
+      <w:r>
+        <w:rPr>
+          <w:szCs w:val="28"/>
+        </w:rPr>
         <w:t>Introduction</w:t>
       </w:r>
     </w:p>
@@ -163,23 +175,13 @@
       </w:pPr>
       <w:proofErr w:type="spellStart"/>
       <w:r>
-        <w:t>T</w:t>
-      </w:r>
-      <w:r>
-        <w:t>extfield</w:t>
+        <w:t>Textfield</w:t>
       </w:r>
       <w:proofErr w:type="spellEnd"/>
       <w:r>
-        <w:t>-w</w:t>
-      </w:r>
-      <w:r>
-        <w:t>id</w:t>
-      </w:r>
-      <w:r>
-        <w:t>get</w:t>
-      </w:r>
-    </w:p>
-    <w:p/>
+        <w:t>-widget</w:t>
+      </w:r>
+    </w:p>
     <w:p>
       <w:proofErr w:type="gramStart"/>
       <w:r>
@@ -321,7 +323,7 @@
                     <pic:cNvPicPr/>
                   </pic:nvPicPr>
                   <pic:blipFill>
-                    <a:blip r:embed="rId5">
+                    <a:blip r:embed="rId6">
                       <a:extLst>
                         <a:ext uri="{28A0092B-C50C-407E-A947-70E740481C1C}">
                           <a14:useLocalDpi xmlns:a14="http://schemas.microsoft.com/office/drawing/2010/main" val="0"/>
@@ -560,7 +562,7 @@
                     <pic:cNvPicPr/>
                   </pic:nvPicPr>
                   <pic:blipFill>
-                    <a:blip r:embed="rId6">
+                    <a:blip r:embed="rId7">
                       <a:extLst>
                         <a:ext uri="{28A0092B-C50C-407E-A947-70E740481C1C}">
                           <a14:useLocalDpi xmlns:a14="http://schemas.microsoft.com/office/drawing/2010/main" val="0"/>
@@ -723,7 +725,7 @@
                     <pic:cNvPicPr/>
                   </pic:nvPicPr>
                   <pic:blipFill>
-                    <a:blip r:embed="rId7" cstate="print">
+                    <a:blip r:embed="rId8" cstate="print">
                       <a:extLst>
                         <a:ext uri="{28A0092B-C50C-407E-A947-70E740481C1C}">
                           <a14:useLocalDpi xmlns:a14="http://schemas.microsoft.com/office/drawing/2010/main" val="0"/>
@@ -783,7 +785,7 @@
                     <pic:cNvPicPr/>
                   </pic:nvPicPr>
                   <pic:blipFill>
-                    <a:blip r:embed="rId8">
+                    <a:blip r:embed="rId9">
                       <a:extLst>
                         <a:ext uri="{28A0092B-C50C-407E-A947-70E740481C1C}">
                           <a14:useLocalDpi xmlns:a14="http://schemas.microsoft.com/office/drawing/2010/main" val="0"/>
@@ -833,7 +835,7 @@
                     <pic:cNvPicPr/>
                   </pic:nvPicPr>
                   <pic:blipFill>
-                    <a:blip r:embed="rId9">
+                    <a:blip r:embed="rId10">
                       <a:extLst>
                         <a:ext uri="{28A0092B-C50C-407E-A947-70E740481C1C}">
                           <a14:useLocalDpi xmlns:a14="http://schemas.microsoft.com/office/drawing/2010/main" val="0"/>
@@ -895,22 +897,18 @@
     <w:p/>
     <w:p>
       <w:pPr>
-        <w:rPr>
-          <w:b/>
-          <w:bCs/>
-        </w:rPr>
-      </w:pPr>
-      <w:r>
-        <w:rPr>
-          <w:b/>
-          <w:bCs/>
-        </w:rPr>
+        <w:pStyle w:val="Heading3"/>
+      </w:pPr>
+      <w:r>
         <w:t>Equations</w:t>
       </w:r>
-    </w:p>
-    <w:p>
-      <w:r>
-        <w:t>To insert latex equations follow the steps below:</w:t>
+      <w:r>
+        <w:t xml:space="preserve"> (Math and Chemistry)</w:t>
+      </w:r>
+    </w:p>
+    <w:p>
+      <w:r>
+        <w:t>To insert equations follow the steps below:</w:t>
       </w:r>
     </w:p>
     <w:p>
@@ -934,7 +932,7 @@
                     <pic:cNvPicPr/>
                   </pic:nvPicPr>
                   <pic:blipFill>
-                    <a:blip r:embed="rId10">
+                    <a:blip r:embed="rId11">
                       <a:extLst>
                         <a:ext uri="{28A0092B-C50C-407E-A947-70E740481C1C}">
                           <a14:useLocalDpi xmlns:a14="http://schemas.microsoft.com/office/drawing/2010/main" val="0"/>
@@ -982,7 +980,7 @@
                     <pic:cNvPicPr/>
                   </pic:nvPicPr>
                   <pic:blipFill>
-                    <a:blip r:embed="rId11">
+                    <a:blip r:embed="rId12">
                       <a:extLst>
                         <a:ext uri="{28A0092B-C50C-407E-A947-70E740481C1C}">
                           <a14:useLocalDpi xmlns:a14="http://schemas.microsoft.com/office/drawing/2010/main" val="0"/>
@@ -1023,7 +1021,6 @@
               <m:ctrlPr>
                 <w:rPr>
                   <w:rFonts w:ascii="Cambria Math" w:hAnsi="Cambria Math"/>
-                  <w:sz w:val="24"/>
                   <w:szCs w:val="24"/>
                 </w:rPr>
               </m:ctrlPr>
@@ -1034,7 +1031,6 @@
                   <m:ctrlPr>
                     <w:rPr>
                       <w:rFonts w:ascii="Cambria Math" w:hAnsi="Cambria Math"/>
-                      <w:sz w:val="24"/>
                       <w:szCs w:val="24"/>
                     </w:rPr>
                   </m:ctrlPr>
@@ -1043,7 +1039,6 @@
                   <m:r>
                     <w:rPr>
                       <w:rFonts w:ascii="Cambria Math" w:hAnsi="Cambria Math"/>
-                      <w:sz w:val="24"/>
                       <w:szCs w:val="24"/>
                     </w:rPr>
                     <m:t>x+a</m:t>
@@ -1055,7 +1050,6 @@
               <m:r>
                 <w:rPr>
                   <w:rFonts w:ascii="Cambria Math" w:hAnsi="Cambria Math"/>
-                  <w:sz w:val="24"/>
                   <w:szCs w:val="24"/>
                 </w:rPr>
                 <m:t>n</m:t>
@@ -1065,7 +1059,6 @@
           <m:r>
             <w:rPr>
               <w:rFonts w:ascii="Cambria Math" w:eastAsia="Cambria Math" w:hAnsi="Cambria Math" w:cs="Cambria Math"/>
-              <w:sz w:val="24"/>
               <w:szCs w:val="24"/>
             </w:rPr>
             <m:t>=</m:t>
@@ -1077,7 +1070,6 @@
               <m:ctrlPr>
                 <w:rPr>
                   <w:rFonts w:ascii="Cambria Math" w:hAnsi="Cambria Math"/>
-                  <w:sz w:val="24"/>
                   <w:szCs w:val="24"/>
                 </w:rPr>
               </m:ctrlPr>
@@ -1086,7 +1078,6 @@
               <m:r>
                 <w:rPr>
                   <w:rFonts w:ascii="Cambria Math" w:eastAsia="Cambria Math" w:hAnsi="Cambria Math" w:cs="Cambria Math"/>
-                  <w:sz w:val="24"/>
                   <w:szCs w:val="24"/>
                 </w:rPr>
                 <m:t>k=0</m:t>
@@ -1096,7 +1087,6 @@
               <m:r>
                 <w:rPr>
                   <w:rFonts w:ascii="Cambria Math" w:eastAsia="Cambria Math" w:hAnsi="Cambria Math" w:cs="Cambria Math"/>
-                  <w:sz w:val="24"/>
                   <w:szCs w:val="24"/>
                 </w:rPr>
                 <m:t>n</m:t>
@@ -1108,7 +1098,6 @@
                   <m:ctrlPr>
                     <w:rPr>
                       <w:rFonts w:ascii="Cambria Math" w:hAnsi="Cambria Math"/>
-                      <w:sz w:val="24"/>
                       <w:szCs w:val="24"/>
                     </w:rPr>
                   </m:ctrlPr>
@@ -1120,7 +1109,6 @@
                       <m:ctrlPr>
                         <w:rPr>
                           <w:rFonts w:ascii="Cambria Math" w:hAnsi="Cambria Math"/>
-                          <w:sz w:val="24"/>
                           <w:szCs w:val="24"/>
                         </w:rPr>
                       </m:ctrlPr>
@@ -1129,7 +1117,6 @@
                       <m:r>
                         <w:rPr>
                           <w:rFonts w:ascii="Cambria Math" w:eastAsia="Cambria Math" w:hAnsi="Cambria Math" w:cs="Cambria Math"/>
-                          <w:sz w:val="24"/>
                           <w:szCs w:val="24"/>
                         </w:rPr>
                         <m:t>n</m:t>
@@ -1139,7 +1126,6 @@
                       <m:r>
                         <w:rPr>
                           <w:rFonts w:ascii="Cambria Math" w:eastAsia="Cambria Math" w:hAnsi="Cambria Math" w:cs="Cambria Math"/>
-                          <w:sz w:val="24"/>
                           <w:szCs w:val="24"/>
                         </w:rPr>
                         <m:t>k</m:t>
@@ -1153,7 +1139,6 @@
                   <m:ctrlPr>
                     <w:rPr>
                       <w:rFonts w:ascii="Cambria Math" w:hAnsi="Cambria Math"/>
-                      <w:sz w:val="24"/>
                       <w:szCs w:val="24"/>
                     </w:rPr>
                   </m:ctrlPr>
@@ -1162,7 +1147,6 @@
                   <m:r>
                     <w:rPr>
                       <w:rFonts w:ascii="Cambria Math" w:eastAsia="Cambria Math" w:hAnsi="Cambria Math" w:cs="Cambria Math"/>
-                      <w:sz w:val="24"/>
                       <w:szCs w:val="24"/>
                     </w:rPr>
                     <m:t>x</m:t>
@@ -1172,7 +1156,6 @@
                   <m:r>
                     <w:rPr>
                       <w:rFonts w:ascii="Cambria Math" w:eastAsia="Cambria Math" w:hAnsi="Cambria Math" w:cs="Cambria Math"/>
-                      <w:sz w:val="24"/>
                       <w:szCs w:val="24"/>
                     </w:rPr>
                     <m:t>k</m:t>
@@ -1184,7 +1167,6 @@
                   <m:ctrlPr>
                     <w:rPr>
                       <w:rFonts w:ascii="Cambria Math" w:hAnsi="Cambria Math"/>
-                      <w:sz w:val="24"/>
                       <w:szCs w:val="24"/>
                     </w:rPr>
                   </m:ctrlPr>
@@ -1193,7 +1175,6 @@
                   <m:r>
                     <w:rPr>
                       <w:rFonts w:ascii="Cambria Math" w:eastAsia="Cambria Math" w:hAnsi="Cambria Math" w:cs="Cambria Math"/>
-                      <w:sz w:val="24"/>
                       <w:szCs w:val="24"/>
                     </w:rPr>
                     <m:t>a</m:t>
@@ -1203,7 +1184,6 @@
                   <m:r>
                     <w:rPr>
                       <w:rFonts w:ascii="Cambria Math" w:eastAsia="Cambria Math" w:hAnsi="Cambria Math" w:cs="Cambria Math"/>
-                      <w:sz w:val="24"/>
                       <w:szCs w:val="24"/>
                     </w:rPr>
                     <m:t>n-k</m:t>
@@ -1217,7 +1197,167 @@
     </w:p>
     <w:p/>
     <w:p>
-      <w:r>
+      <w:pPr>
+        <w:rPr>
+          <w:szCs w:val="30"/>
+        </w:rPr>
+      </w:pPr>
+      <m:oMathPara>
+        <m:oMath>
+          <m:r>
+            <m:rPr>
+              <m:sty m:val="p"/>
+            </m:rPr>
+            <w:rPr>
+              <w:rFonts w:ascii="Cambria Math" w:hAnsi="Cambria Math" w:cs="Arial"/>
+              <w:szCs w:val="30"/>
+            </w:rPr>
+            <m:t>Zn+Pb</m:t>
+          </m:r>
+          <m:d>
+            <m:dPr>
+              <m:ctrlPr>
+                <w:rPr>
+                  <w:rFonts w:ascii="Cambria Math" w:hAnsi="Cambria Math" w:cs="Arial"/>
+                  <w:szCs w:val="30"/>
+                </w:rPr>
+              </m:ctrlPr>
+            </m:dPr>
+            <m:e>
+              <m:r>
+                <m:rPr>
+                  <m:sty m:val="p"/>
+                </m:rPr>
+                <w:rPr>
+                  <w:rFonts w:ascii="Cambria Math" w:hAnsi="Cambria Math" w:cs="Arial"/>
+                  <w:szCs w:val="30"/>
+                </w:rPr>
+                <m:t>NO</m:t>
+              </m:r>
+              <m:r>
+                <m:rPr>
+                  <m:sty m:val="p"/>
+                </m:rPr>
+                <w:rPr>
+                  <w:rFonts w:ascii="Cambria Math" w:hAnsi="Cambria Math" w:cs="Arial"/>
+                </w:rPr>
+                <m:t>3</m:t>
+              </m:r>
+            </m:e>
+          </m:d>
+          <m:r>
+            <m:rPr>
+              <m:sty m:val="p"/>
+            </m:rPr>
+            <w:rPr>
+              <w:rFonts w:ascii="Cambria Math" w:hAnsi="Cambria Math" w:cs="Arial"/>
+            </w:rPr>
+            <m:t xml:space="preserve">2 </m:t>
+          </m:r>
+          <m:box>
+            <m:boxPr>
+              <m:opEmu m:val="1"/>
+              <m:ctrlPr>
+                <w:rPr>
+                  <w:rFonts w:ascii="Cambria Math" w:hAnsi="Cambria Math" w:cs="Arial"/>
+                  <w:szCs w:val="30"/>
+                </w:rPr>
+              </m:ctrlPr>
+            </m:boxPr>
+            <m:e>
+              <m:groupChr>
+                <m:groupChrPr>
+                  <m:chr m:val="→"/>
+                  <m:vertJc m:val="bot"/>
+                  <m:ctrlPr>
+                    <w:rPr>
+                      <w:rFonts w:ascii="Cambria Math" w:hAnsi="Cambria Math" w:cs="Arial"/>
+                      <w:szCs w:val="30"/>
+                    </w:rPr>
+                  </m:ctrlPr>
+                </m:groupChrPr>
+                <m:e>
+                  <m:r>
+                    <m:rPr>
+                      <m:sty m:val="p"/>
+                    </m:rPr>
+                    <w:rPr>
+                      <w:rFonts w:ascii="Cambria Math" w:hAnsi="Cambria Math" w:cs="Arial"/>
+                      <w:szCs w:val="30"/>
+                    </w:rPr>
+                    <m:t>yields</m:t>
+                  </m:r>
+                </m:e>
+              </m:groupChr>
+            </m:e>
+          </m:box>
+          <m:r>
+            <m:rPr>
+              <m:sty m:val="p"/>
+            </m:rPr>
+            <w:rPr>
+              <w:rFonts w:ascii="Cambria Math" w:hAnsi="Cambria Math" w:cs="Arial"/>
+              <w:szCs w:val="30"/>
+            </w:rPr>
+            <m:t>Zn</m:t>
+          </m:r>
+          <m:d>
+            <m:dPr>
+              <m:ctrlPr>
+                <w:rPr>
+                  <w:rFonts w:ascii="Cambria Math" w:hAnsi="Cambria Math" w:cs="Arial"/>
+                  <w:szCs w:val="30"/>
+                </w:rPr>
+              </m:ctrlPr>
+            </m:dPr>
+            <m:e>
+              <m:r>
+                <m:rPr>
+                  <m:sty m:val="p"/>
+                </m:rPr>
+                <w:rPr>
+                  <w:rFonts w:ascii="Cambria Math" w:hAnsi="Cambria Math" w:cs="Arial"/>
+                  <w:szCs w:val="30"/>
+                </w:rPr>
+                <m:t>NO</m:t>
+              </m:r>
+              <m:r>
+                <m:rPr>
+                  <m:sty m:val="p"/>
+                </m:rPr>
+                <w:rPr>
+                  <w:rFonts w:ascii="Cambria Math" w:hAnsi="Cambria Math" w:cs="Arial"/>
+                </w:rPr>
+                <m:t>3</m:t>
+              </m:r>
+            </m:e>
+          </m:d>
+          <m:r>
+            <m:rPr>
+              <m:sty m:val="p"/>
+            </m:rPr>
+            <w:rPr>
+              <w:rFonts w:ascii="Cambria Math" w:hAnsi="Cambria Math" w:cs="Arial"/>
+            </w:rPr>
+            <m:t>2</m:t>
+          </m:r>
+          <m:r>
+            <m:rPr>
+              <m:sty m:val="p"/>
+            </m:rPr>
+            <w:rPr>
+              <w:rFonts w:ascii="Cambria Math" w:hAnsi="Cambria Math" w:cs="Arial"/>
+              <w:szCs w:val="30"/>
+            </w:rPr>
+            <m:t>+Pb</m:t>
+          </m:r>
+        </m:oMath>
+      </m:oMathPara>
+    </w:p>
+    <w:p/>
+    <w:p>
+      <w:r>
+        <w:lastRenderedPageBreak/>
         <w:t>Faculty</w:t>
       </w:r>
       <w:r>
@@ -1239,30 +1379,6 @@
       <w:r>
         <w:t>-widget</w:t>
       </w:r>
-    </w:p>
-    <w:p>
-      <w:pPr>
-        <w:rPr>
-          <w:b/>
-          <w:bCs/>
-        </w:rPr>
-      </w:pPr>
-    </w:p>
-    <w:p>
-      <w:pPr>
-        <w:rPr>
-          <w:b/>
-          <w:bCs/>
-        </w:rPr>
-      </w:pPr>
-    </w:p>
-    <w:p>
-      <w:pPr>
-        <w:rPr>
-          <w:b/>
-          <w:bCs/>
-        </w:rPr>
-      </w:pPr>
     </w:p>
     <w:p>
       <w:pPr>
@@ -1426,7 +1542,7 @@
                     <pic:cNvPicPr/>
                   </pic:nvPicPr>
                   <pic:blipFill>
-                    <a:blip r:embed="rId12">
+                    <a:blip r:embed="rId13">
                       <a:extLst>
                         <a:ext uri="{28A0092B-C50C-407E-A947-70E740481C1C}">
                           <a14:useLocalDpi xmlns:a14="http://schemas.microsoft.com/office/drawing/2010/main" val="0"/>
@@ -1741,35 +1857,35 @@
         <v:path o:extrusionok="f" gradientshapeok="t" o:connecttype="rect"/>
         <o:lock v:ext="edit" aspectratio="t"/>
       </v:shapetype>
-      <v:shape id="_x0000_i1116" type="#_x0000_t75" style="width:409.5pt;height:409.5pt" o:bullet="t">
+      <v:shape id="_x0000_i1581" type="#_x0000_t75" style="width:409.5pt;height:409.5pt" o:bullet="t">
         <v:imagedata r:id="rId1" o:title="circle"/>
       </v:shape>
     </w:pict>
   </w:numPicBullet>
   <w:numPicBullet w:numPicBulletId="1">
     <w:pict>
-      <v:shape id="_x0000_i1117" type="#_x0000_t75" style="width:384pt;height:384pt" o:bullet="t">
+      <v:shape id="_x0000_i1582" type="#_x0000_t75" style="width:384pt;height:384pt" o:bullet="t">
         <v:imagedata r:id="rId2" o:title="rectangle"/>
       </v:shape>
     </w:pict>
   </w:numPicBullet>
   <w:numPicBullet w:numPicBulletId="2">
     <w:pict>
-      <v:shape id="_x0000_i1118" type="#_x0000_t75" style="width:9.75pt;height:11.25pt" o:bullet="t">
+      <v:shape id="_x0000_i1583" type="#_x0000_t75" style="width:9.75pt;height:11.25pt" o:bullet="t">
         <v:imagedata r:id="rId3" o:title="radio"/>
       </v:shape>
     </w:pict>
   </w:numPicBullet>
   <w:numPicBullet w:numPicBulletId="3">
     <w:pict>
-      <v:shape id="_x0000_i1119" type="#_x0000_t75" style="width:10.5pt;height:10.5pt" o:bullet="t">
+      <v:shape id="_x0000_i1584" type="#_x0000_t75" style="width:10.5pt;height:10.5pt" o:bullet="t">
         <v:imagedata r:id="rId4" o:title="check"/>
       </v:shape>
     </w:pict>
   </w:numPicBullet>
   <w:numPicBullet w:numPicBulletId="4">
     <w:pict>
-      <v:shape id="_x0000_i1120" type="#_x0000_t75" style="width:409.5pt;height:409.5pt;visibility:visible;mso-wrap-style:square" o:bullet="t">
+      <v:shape id="_x0000_i1585" type="#_x0000_t75" style="width:409.5pt;height:409.5pt;visibility:visible;mso-wrap-style:square" o:bullet="t">
         <v:imagedata r:id="rId5" o:title=""/>
       </v:shape>
     </w:pict>
@@ -5326,7 +5442,9 @@
   <w:docDefaults>
     <w:rPrDefault>
       <w:rPr>
-        <w:rFonts w:ascii="Verdana" w:eastAsiaTheme="minorEastAsia" w:hAnsi="Verdana" w:cstheme="minorBidi"/>
+        <w:rFonts w:asciiTheme="minorHAnsi" w:eastAsiaTheme="minorEastAsia" w:hAnsiTheme="minorHAnsi" w:cstheme="majorBidi"/>
+        <w:color w:val="1F497D" w:themeColor="text2"/>
+        <w:sz w:val="28"/>
         <w:lang w:val="en-US" w:eastAsia="en-US" w:bidi="ar-SA"/>
       </w:rPr>
     </w:rPrDefault>
@@ -5717,7 +5835,10 @@
   <w:style w:type="paragraph" w:default="1" w:styleId="Normal">
     <w:name w:val="Normal"/>
     <w:qFormat/>
-    <w:rsid w:val="00B90AC5"/>
+    <w:rsid w:val="00AA7EFD"/>
+    <w:rPr>
+      <w:color w:val="auto"/>
+    </w:rPr>
   </w:style>
   <w:style w:type="paragraph" w:styleId="Heading1">
     <w:name w:val="heading 1"/>
@@ -5735,7 +5856,7 @@
       <w:outlineLvl w:val="0"/>
     </w:pPr>
     <w:rPr>
-      <w:rFonts w:asciiTheme="majorHAnsi" w:eastAsiaTheme="majorEastAsia" w:hAnsiTheme="majorHAnsi" w:cstheme="majorBidi"/>
+      <w:rFonts w:asciiTheme="majorHAnsi" w:eastAsiaTheme="majorEastAsia" w:hAnsiTheme="majorHAnsi"/>
       <w:color w:val="365F91" w:themeColor="accent1" w:themeShade="BF"/>
       <w:sz w:val="32"/>
       <w:szCs w:val="32"/>
@@ -5757,9 +5878,8 @@
       <w:outlineLvl w:val="1"/>
     </w:pPr>
     <w:rPr>
-      <w:rFonts w:asciiTheme="majorHAnsi" w:eastAsiaTheme="majorEastAsia" w:hAnsiTheme="majorHAnsi" w:cstheme="majorBidi"/>
+      <w:rFonts w:asciiTheme="majorHAnsi" w:eastAsiaTheme="majorEastAsia" w:hAnsiTheme="majorHAnsi"/>
       <w:color w:val="404040" w:themeColor="text1" w:themeTint="BF"/>
-      <w:sz w:val="28"/>
       <w:szCs w:val="28"/>
     </w:rPr>
   </w:style>
@@ -5771,7 +5891,7 @@
     <w:uiPriority w:val="9"/>
     <w:unhideWhenUsed/>
     <w:qFormat/>
-    <w:rsid w:val="003F5719"/>
+    <w:rsid w:val="00AA7EFD"/>
     <w:pPr>
       <w:keepNext/>
       <w:keepLines/>
@@ -5779,9 +5899,8 @@
       <w:outlineLvl w:val="2"/>
     </w:pPr>
     <w:rPr>
-      <w:rFonts w:asciiTheme="majorHAnsi" w:eastAsiaTheme="majorEastAsia" w:hAnsiTheme="majorHAnsi" w:cstheme="majorBidi"/>
+      <w:rFonts w:asciiTheme="majorHAnsi" w:eastAsiaTheme="majorEastAsia" w:hAnsiTheme="majorHAnsi"/>
       <w:color w:val="1F497D" w:themeColor="text2"/>
-      <w:sz w:val="24"/>
     </w:rPr>
   </w:style>
   <w:style w:type="paragraph" w:styleId="Heading4">
@@ -5801,7 +5920,7 @@
       <w:outlineLvl w:val="3"/>
     </w:pPr>
     <w:rPr>
-      <w:rFonts w:asciiTheme="majorHAnsi" w:eastAsiaTheme="majorEastAsia" w:hAnsiTheme="majorHAnsi" w:cstheme="majorBidi"/>
+      <w:rFonts w:asciiTheme="majorHAnsi" w:eastAsiaTheme="majorEastAsia" w:hAnsiTheme="majorHAnsi"/>
       <w:sz w:val="22"/>
       <w:szCs w:val="22"/>
     </w:rPr>
@@ -5823,7 +5942,7 @@
       <w:outlineLvl w:val="4"/>
     </w:pPr>
     <w:rPr>
-      <w:rFonts w:asciiTheme="majorHAnsi" w:eastAsiaTheme="majorEastAsia" w:hAnsiTheme="majorHAnsi" w:cstheme="majorBidi"/>
+      <w:rFonts w:asciiTheme="majorHAnsi" w:eastAsiaTheme="majorEastAsia" w:hAnsiTheme="majorHAnsi"/>
       <w:color w:val="1F497D" w:themeColor="text2"/>
       <w:sz w:val="22"/>
       <w:szCs w:val="22"/>
@@ -5846,7 +5965,7 @@
       <w:outlineLvl w:val="5"/>
     </w:pPr>
     <w:rPr>
-      <w:rFonts w:asciiTheme="majorHAnsi" w:eastAsiaTheme="majorEastAsia" w:hAnsiTheme="majorHAnsi" w:cstheme="majorBidi"/>
+      <w:rFonts w:asciiTheme="majorHAnsi" w:eastAsiaTheme="majorEastAsia" w:hAnsiTheme="majorHAnsi"/>
       <w:i/>
       <w:iCs/>
       <w:color w:val="1F497D" w:themeColor="text2"/>
@@ -5871,7 +5990,7 @@
       <w:outlineLvl w:val="6"/>
     </w:pPr>
     <w:rPr>
-      <w:rFonts w:asciiTheme="majorHAnsi" w:eastAsiaTheme="majorEastAsia" w:hAnsiTheme="majorHAnsi" w:cstheme="majorBidi"/>
+      <w:rFonts w:asciiTheme="majorHAnsi" w:eastAsiaTheme="majorEastAsia" w:hAnsiTheme="majorHAnsi"/>
       <w:i/>
       <w:iCs/>
       <w:color w:val="244061" w:themeColor="accent1" w:themeShade="80"/>
@@ -5896,7 +6015,7 @@
       <w:outlineLvl w:val="7"/>
     </w:pPr>
     <w:rPr>
-      <w:rFonts w:asciiTheme="majorHAnsi" w:eastAsiaTheme="majorEastAsia" w:hAnsiTheme="majorHAnsi" w:cstheme="majorBidi"/>
+      <w:rFonts w:asciiTheme="majorHAnsi" w:eastAsiaTheme="majorEastAsia" w:hAnsiTheme="majorHAnsi"/>
       <w:b/>
       <w:bCs/>
       <w:color w:val="1F497D" w:themeColor="text2"/>
@@ -5919,7 +6038,7 @@
       <w:outlineLvl w:val="8"/>
     </w:pPr>
     <w:rPr>
-      <w:rFonts w:asciiTheme="majorHAnsi" w:eastAsiaTheme="majorEastAsia" w:hAnsiTheme="majorHAnsi" w:cstheme="majorBidi"/>
+      <w:rFonts w:asciiTheme="majorHAnsi" w:eastAsiaTheme="majorEastAsia" w:hAnsiTheme="majorHAnsi"/>
       <w:b/>
       <w:bCs/>
       <w:i/>
@@ -5986,12 +6105,9 @@
     <w:basedOn w:val="DefaultParagraphFont"/>
     <w:link w:val="Heading3"/>
     <w:uiPriority w:val="9"/>
-    <w:rsid w:val="003F5719"/>
+    <w:rsid w:val="00AA7EFD"/>
     <w:rPr>
-      <w:rFonts w:asciiTheme="majorHAnsi" w:eastAsiaTheme="majorEastAsia" w:hAnsiTheme="majorHAnsi" w:cstheme="majorBidi"/>
-      <w:color w:val="1F497D" w:themeColor="text2"/>
-      <w:sz w:val="24"/>
-      <w:szCs w:val="24"/>
+      <w:rFonts w:asciiTheme="majorHAnsi" w:eastAsiaTheme="majorEastAsia" w:hAnsiTheme="majorHAnsi"/>
     </w:rPr>
   </w:style>
   <w:style w:type="character" w:customStyle="1" w:styleId="Heading4Char">
@@ -6117,7 +6233,7 @@
       <w:contextualSpacing/>
     </w:pPr>
     <w:rPr>
-      <w:rFonts w:asciiTheme="majorHAnsi" w:eastAsiaTheme="majorEastAsia" w:hAnsiTheme="majorHAnsi" w:cstheme="majorBidi"/>
+      <w:rFonts w:asciiTheme="majorHAnsi" w:eastAsiaTheme="majorEastAsia" w:hAnsiTheme="majorHAnsi"/>
       <w:color w:val="4F81BD" w:themeColor="accent1"/>
       <w:spacing w:val="-10"/>
       <w:sz w:val="56"/>
@@ -6153,7 +6269,7 @@
       <w:spacing w:line="240" w:lineRule="auto"/>
     </w:pPr>
     <w:rPr>
-      <w:rFonts w:asciiTheme="majorHAnsi" w:eastAsiaTheme="majorEastAsia" w:hAnsiTheme="majorHAnsi" w:cstheme="majorBidi"/>
+      <w:rFonts w:asciiTheme="majorHAnsi" w:eastAsiaTheme="majorEastAsia" w:hAnsiTheme="majorHAnsi"/>
       <w:sz w:val="24"/>
     </w:rPr>
   </w:style>
@@ -6242,9 +6358,8 @@
       <w:ind w:left="1224" w:right="1224"/>
     </w:pPr>
     <w:rPr>
-      <w:rFonts w:asciiTheme="majorHAnsi" w:eastAsiaTheme="majorEastAsia" w:hAnsiTheme="majorHAnsi" w:cstheme="majorBidi"/>
+      <w:rFonts w:asciiTheme="majorHAnsi" w:eastAsiaTheme="majorEastAsia" w:hAnsiTheme="majorHAnsi"/>
       <w:color w:val="4F81BD" w:themeColor="accent1"/>
-      <w:sz w:val="28"/>
       <w:szCs w:val="28"/>
     </w:rPr>
   </w:style>
@@ -6401,7 +6516,7 @@
       <w:spacing w:after="0" w:line="240" w:lineRule="auto"/>
     </w:pPr>
     <w:rPr>
-      <w:rFonts w:asciiTheme="majorHAnsi" w:eastAsiaTheme="majorEastAsia" w:hAnsiTheme="majorHAnsi" w:cstheme="majorBidi"/>
+      <w:rFonts w:asciiTheme="majorHAnsi" w:eastAsiaTheme="majorEastAsia" w:hAnsiTheme="majorHAnsi"/>
       <w:color w:val="000000" w:themeColor="text1"/>
       <w:sz w:val="22"/>
       <w:szCs w:val="22"/>
@@ -7001,4 +7116,16 @@
   <we:bindings/>
   <we:snapshot xmlns:r="http://schemas.openxmlformats.org/officeDocument/2006/relationships"/>
 </we:webextension>
+</file>
+
+<file path=customXml/item1.xml><?xml version="1.0" encoding="utf-8"?>
+<b:Sources xmlns:b="http://schemas.openxmlformats.org/officeDocument/2006/bibliography" xmlns="http://schemas.openxmlformats.org/officeDocument/2006/bibliography" SelectedStyle="\APASixthEditionOfficeOnline.xsl" StyleName="APA" Version="6"/>
+</file>
+
+<file path=customXml/itemProps1.xml><?xml version="1.0" encoding="utf-8"?>
+<ds:datastoreItem xmlns:ds="http://schemas.openxmlformats.org/officeDocument/2006/customXml" ds:itemID="{323B3AFC-0FA4-43B1-A0AE-91FDD618A69E}">
+  <ds:schemaRefs>
+    <ds:schemaRef ds:uri="http://schemas.openxmlformats.org/officeDocument/2006/bibliography"/>
+  </ds:schemaRefs>
+</ds:datastoreItem>
 </file>
</xml_diff>

<commit_message>
fixed chem equation with subscripts
</commit_message>
<xml_diff>
--- a/client/public/Allele Case.docx
+++ b/client/public/Allele Case.docx
@@ -1212,28 +1212,78 @@
               <w:rFonts w:ascii="Cambria Math" w:hAnsi="Cambria Math" w:cs="Arial"/>
               <w:szCs w:val="30"/>
             </w:rPr>
-            <m:t>Zn+Pb</m:t>
+            <m:t>Zn</m:t>
           </m:r>
-          <m:d>
-            <m:dPr>
+          <m:r>
+            <m:rPr>
+              <m:sty m:val="p"/>
+            </m:rPr>
+            <w:rPr>
+              <w:rFonts w:ascii="Cambria Math" w:hAnsi="Cambria Math" w:cs="Arial"/>
+              <w:szCs w:val="30"/>
+            </w:rPr>
+            <m:t>+</m:t>
+          </m:r>
+          <m:r>
+            <m:rPr>
+              <m:sty m:val="p"/>
+            </m:rPr>
+            <w:rPr>
+              <w:rFonts w:ascii="Cambria Math" w:hAnsi="Cambria Math" w:cs="Arial"/>
+              <w:szCs w:val="30"/>
+            </w:rPr>
+            <m:t>Pb</m:t>
+          </m:r>
+          <m:sSub>
+            <m:sSubPr>
               <m:ctrlPr>
                 <w:rPr>
                   <w:rFonts w:ascii="Cambria Math" w:hAnsi="Cambria Math" w:cs="Arial"/>
                   <w:szCs w:val="30"/>
                 </w:rPr>
               </m:ctrlPr>
-            </m:dPr>
+            </m:sSubPr>
             <m:e>
-              <m:r>
-                <m:rPr>
-                  <m:sty m:val="p"/>
-                </m:rPr>
-                <w:rPr>
-                  <w:rFonts w:ascii="Cambria Math" w:hAnsi="Cambria Math" w:cs="Arial"/>
-                  <w:szCs w:val="30"/>
-                </w:rPr>
-                <m:t>NO</m:t>
-              </m:r>
+              <m:d>
+                <m:dPr>
+                  <m:ctrlPr>
+                    <w:rPr>
+                      <w:rFonts w:ascii="Cambria Math" w:hAnsi="Cambria Math" w:cs="Arial"/>
+                      <w:szCs w:val="30"/>
+                    </w:rPr>
+                  </m:ctrlPr>
+                </m:dPr>
+                <m:e>
+                  <m:sSub>
+                    <m:sSubPr>
+                      <m:ctrlPr>
+                        <w:rPr>
+                          <w:rFonts w:ascii="Cambria Math" w:hAnsi="Cambria Math" w:cs="Arial"/>
+                          <w:szCs w:val="30"/>
+                        </w:rPr>
+                      </m:ctrlPr>
+                    </m:sSubPr>
+                    <m:e>
+                      <m:r>
+                        <w:rPr>
+                          <w:rFonts w:ascii="Cambria Math" w:hAnsi="Cambria Math" w:cs="Arial"/>
+                          <w:szCs w:val="30"/>
+                        </w:rPr>
+                        <m:t>NO</m:t>
+                      </m:r>
+                    </m:e>
+                    <m:sub>
+                      <m:r>
+                        <w:rPr>
+                          <w:rFonts w:ascii="Cambria Math" w:hAnsi="Cambria Math" w:cs="Arial"/>
+                          <w:szCs w:val="30"/>
+                        </w:rPr>
+                        <m:t>3</m:t>
+                      </m:r>
+                    </m:sub>
+                  </m:sSub>
+                </m:e>
+              </m:d>
               <m:r>
                 <m:rPr>
                   <m:sty m:val="p"/>
@@ -1241,19 +1291,19 @@
                 <w:rPr>
                   <w:rFonts w:ascii="Cambria Math" w:hAnsi="Cambria Math" w:cs="Arial"/>
                 </w:rPr>
-                <m:t>3</m:t>
+                <m:t xml:space="preserve"> </m:t>
               </m:r>
             </m:e>
-          </m:d>
-          <m:r>
-            <m:rPr>
-              <m:sty m:val="p"/>
-            </m:rPr>
-            <w:rPr>
-              <w:rFonts w:ascii="Cambria Math" w:hAnsi="Cambria Math" w:cs="Arial"/>
-            </w:rPr>
-            <m:t xml:space="preserve">2 </m:t>
-          </m:r>
+            <m:sub>
+              <m:r>
+                <w:rPr>
+                  <w:rFonts w:ascii="Cambria Math" w:hAnsi="Cambria Math" w:cs="Arial"/>
+                  <w:szCs w:val="30"/>
+                </w:rPr>
+                <m:t>2</m:t>
+              </m:r>
+            </m:sub>
+          </m:sSub>
           <m:box>
             <m:boxPr>
               <m:opEmu m:val="1"/>
@@ -1301,26 +1351,56 @@
             </w:rPr>
             <m:t>Zn</m:t>
           </m:r>
-          <m:d>
-            <m:dPr>
+          <m:sSub>
+            <m:sSubPr>
               <m:ctrlPr>
                 <w:rPr>
                   <w:rFonts w:ascii="Cambria Math" w:hAnsi="Cambria Math" w:cs="Arial"/>
                   <w:szCs w:val="30"/>
                 </w:rPr>
               </m:ctrlPr>
-            </m:dPr>
+            </m:sSubPr>
             <m:e>
-              <m:r>
-                <m:rPr>
-                  <m:sty m:val="p"/>
-                </m:rPr>
-                <w:rPr>
-                  <w:rFonts w:ascii="Cambria Math" w:hAnsi="Cambria Math" w:cs="Arial"/>
-                  <w:szCs w:val="30"/>
-                </w:rPr>
-                <m:t>NO</m:t>
-              </m:r>
+              <m:d>
+                <m:dPr>
+                  <m:ctrlPr>
+                    <w:rPr>
+                      <w:rFonts w:ascii="Cambria Math" w:hAnsi="Cambria Math" w:cs="Arial"/>
+                      <w:szCs w:val="30"/>
+                    </w:rPr>
+                  </m:ctrlPr>
+                </m:dPr>
+                <m:e>
+                  <m:sSub>
+                    <m:sSubPr>
+                      <m:ctrlPr>
+                        <w:rPr>
+                          <w:rFonts w:ascii="Cambria Math" w:hAnsi="Cambria Math" w:cs="Arial"/>
+                          <w:szCs w:val="30"/>
+                        </w:rPr>
+                      </m:ctrlPr>
+                    </m:sSubPr>
+                    <m:e>
+                      <m:r>
+                        <w:rPr>
+                          <w:rFonts w:ascii="Cambria Math" w:hAnsi="Cambria Math" w:cs="Arial"/>
+                          <w:szCs w:val="30"/>
+                        </w:rPr>
+                        <m:t>NO</m:t>
+                      </m:r>
+                    </m:e>
+                    <m:sub>
+                      <m:r>
+                        <w:rPr>
+                          <w:rFonts w:ascii="Cambria Math" w:hAnsi="Cambria Math" w:cs="Arial"/>
+                          <w:szCs w:val="30"/>
+                        </w:rPr>
+                        <m:t>3</m:t>
+                      </m:r>
+                    </m:sub>
+                  </m:sSub>
+                </m:e>
+              </m:d>
               <m:r>
                 <m:rPr>
                   <m:sty m:val="p"/>
@@ -1328,19 +1408,19 @@
                 <w:rPr>
                   <w:rFonts w:ascii="Cambria Math" w:hAnsi="Cambria Math" w:cs="Arial"/>
                 </w:rPr>
-                <m:t>3</m:t>
+                <m:t xml:space="preserve"> </m:t>
               </m:r>
             </m:e>
-          </m:d>
-          <m:r>
-            <m:rPr>
-              <m:sty m:val="p"/>
-            </m:rPr>
-            <w:rPr>
-              <w:rFonts w:ascii="Cambria Math" w:hAnsi="Cambria Math" w:cs="Arial"/>
-            </w:rPr>
-            <m:t>2</m:t>
-          </m:r>
+            <m:sub>
+              <m:r>
+                <w:rPr>
+                  <w:rFonts w:ascii="Cambria Math" w:hAnsi="Cambria Math" w:cs="Arial"/>
+                  <w:szCs w:val="30"/>
+                </w:rPr>
+                <m:t>2</m:t>
+              </m:r>
+            </m:sub>
+          </m:sSub>
           <m:r>
             <m:rPr>
               <m:sty m:val="p"/>
@@ -1824,6 +1904,7 @@
         <w:t>When editing is complete, your case can be published to Allele and is ready to be used by you and other instructors.</w:t>
       </w:r>
     </w:p>
+    <w:p/>
     <w:sectPr>
       <w:pgSz w:w="11906" w:h="16838" w:code="9"/>
       <w:pgMar w:top="1440" w:right="1080" w:bottom="1440" w:left="1080" w:header="0" w:footer="0" w:gutter="0"/>
@@ -1857,35 +1938,35 @@
         <v:path o:extrusionok="f" gradientshapeok="t" o:connecttype="rect"/>
         <o:lock v:ext="edit" aspectratio="t"/>
       </v:shapetype>
-      <v:shape id="_x0000_i1581" type="#_x0000_t75" style="width:409.5pt;height:409.5pt" o:bullet="t">
+      <v:shape id="_x0000_i1151" type="#_x0000_t75" style="width:409.5pt;height:409.5pt" o:bullet="t">
         <v:imagedata r:id="rId1" o:title="circle"/>
       </v:shape>
     </w:pict>
   </w:numPicBullet>
   <w:numPicBullet w:numPicBulletId="1">
     <w:pict>
-      <v:shape id="_x0000_i1582" type="#_x0000_t75" style="width:384pt;height:384pt" o:bullet="t">
+      <v:shape id="_x0000_i1152" type="#_x0000_t75" style="width:384pt;height:384pt" o:bullet="t">
         <v:imagedata r:id="rId2" o:title="rectangle"/>
       </v:shape>
     </w:pict>
   </w:numPicBullet>
   <w:numPicBullet w:numPicBulletId="2">
     <w:pict>
-      <v:shape id="_x0000_i1583" type="#_x0000_t75" style="width:9.75pt;height:11.25pt" o:bullet="t">
+      <v:shape id="_x0000_i1153" type="#_x0000_t75" style="width:9.75pt;height:11.25pt" o:bullet="t">
         <v:imagedata r:id="rId3" o:title="radio"/>
       </v:shape>
     </w:pict>
   </w:numPicBullet>
   <w:numPicBullet w:numPicBulletId="3">
     <w:pict>
-      <v:shape id="_x0000_i1584" type="#_x0000_t75" style="width:10.5pt;height:10.5pt" o:bullet="t">
+      <v:shape id="_x0000_i1154" type="#_x0000_t75" style="width:10.5pt;height:10.5pt" o:bullet="t">
         <v:imagedata r:id="rId4" o:title="check"/>
       </v:shape>
     </w:pict>
   </w:numPicBullet>
   <w:numPicBullet w:numPicBulletId="4">
     <w:pict>
-      <v:shape id="_x0000_i1585" type="#_x0000_t75" style="width:409.5pt;height:409.5pt;visibility:visible;mso-wrap-style:square" o:bullet="t">
+      <v:shape id="_x0000_i1155" type="#_x0000_t75" style="width:409.5pt;height:409.5pt;visibility:visible;mso-wrap-style:square" o:bullet="t">
         <v:imagedata r:id="rId5" o:title=""/>
       </v:shape>
     </w:pict>

</xml_diff>